<commit_message>
Resolución de conflictos y fusión de cambios locales y remotos
</commit_message>
<xml_diff>
--- a/metodología/metodologia.docx
+++ b/metodología/metodologia.docx
@@ -76,7 +76,7 @@
     <w:p>
       <w:r>
         <w:pict w14:anchorId="02B06CA4">
-          <v:rect id="_x0000_i1106" style="width:0;height:1.5pt" o:hralign="center" o:hrstd="t" o:hr="t" fillcolor="#a0a0a0" stroked="f"/>
+          <v:rect id="_x0000_i1025" style="width:0;height:1.5pt" o:hralign="center" o:hrstd="t" o:hr="t" fillcolor="#a0a0a0" stroked="f"/>
         </w:pict>
       </w:r>
     </w:p>
@@ -167,7 +167,7 @@
     <w:p>
       <w:r>
         <w:pict w14:anchorId="454476B1">
-          <v:rect id="_x0000_i1107" style="width:0;height:1.5pt" o:hralign="center" o:hrstd="t" o:hr="t" fillcolor="#a0a0a0" stroked="f"/>
+          <v:rect id="_x0000_i1026" style="width:0;height:1.5pt" o:hralign="center" o:hrstd="t" o:hr="t" fillcolor="#a0a0a0" stroked="f"/>
         </w:pict>
       </w:r>
     </w:p>
@@ -307,16 +307,30 @@
         <w:t>🔗</w:t>
       </w:r>
       <w:r>
-        <w:t xml:space="preserve"> [Enlace al </w:t>
-      </w:r>
-      <w:proofErr w:type="spellStart"/>
-      <w:r>
-        <w:t>prompt</w:t>
-      </w:r>
-      <w:proofErr w:type="spellEnd"/>
-      <w:r>
-        <w:t xml:space="preserve"> utilizado para explicaciones]</w:t>
-      </w:r>
+        <w:t xml:space="preserve"> </w:t>
+      </w:r>
+      <w:hyperlink r:id="rId5" w:history="1">
+        <w:r>
+          <w:rPr>
+            <w:rStyle w:val="Hipervnculo"/>
+          </w:rPr>
+          <w:t xml:space="preserve">Enlace al </w:t>
+        </w:r>
+        <w:proofErr w:type="spellStart"/>
+        <w:r>
+          <w:rPr>
+            <w:rStyle w:val="Hipervnculo"/>
+          </w:rPr>
+          <w:t>prompt</w:t>
+        </w:r>
+        <w:proofErr w:type="spellEnd"/>
+        <w:r>
+          <w:rPr>
+            <w:rStyle w:val="Hipervnculo"/>
+          </w:rPr>
+          <w:t xml:space="preserve"> específico para generar explicaciones</w:t>
+        </w:r>
+      </w:hyperlink>
     </w:p>
     <w:p>
       <w:r>
@@ -367,7 +381,7 @@
     <w:p>
       <w:r>
         <w:pict w14:anchorId="6E8A3719">
-          <v:rect id="_x0000_i1108" style="width:0;height:1.5pt" o:hralign="center" o:hrstd="t" o:hr="t" fillcolor="#a0a0a0" stroked="f"/>
+          <v:rect id="_x0000_i1027" style="width:0;height:1.5pt" o:hralign="center" o:hrstd="t" o:hr="t" fillcolor="#a0a0a0" stroked="f"/>
         </w:pict>
       </w:r>
     </w:p>
@@ -418,16 +432,30 @@
         <w:t>🔗</w:t>
       </w:r>
       <w:r>
-        <w:t xml:space="preserve"> [Enlace al </w:t>
-      </w:r>
-      <w:proofErr w:type="spellStart"/>
-      <w:r>
-        <w:t>prompt</w:t>
-      </w:r>
-      <w:proofErr w:type="spellEnd"/>
-      <w:r>
-        <w:t xml:space="preserve"> específico utilizado para preguntas tipo test]</w:t>
-      </w:r>
+        <w:t xml:space="preserve"> </w:t>
+      </w:r>
+      <w:hyperlink r:id="rId6" w:history="1">
+        <w:r>
+          <w:rPr>
+            <w:rStyle w:val="Hipervnculo"/>
+          </w:rPr>
+          <w:t xml:space="preserve">Enlace al </w:t>
+        </w:r>
+        <w:proofErr w:type="spellStart"/>
+        <w:r>
+          <w:rPr>
+            <w:rStyle w:val="Hipervnculo"/>
+          </w:rPr>
+          <w:t>prompt</w:t>
+        </w:r>
+        <w:proofErr w:type="spellEnd"/>
+        <w:r>
+          <w:rPr>
+            <w:rStyle w:val="Hipervnculo"/>
+          </w:rPr>
+          <w:t xml:space="preserve"> específico utilizado para preguntas tipo test</w:t>
+        </w:r>
+      </w:hyperlink>
     </w:p>
     <w:p>
       <w:r>
@@ -438,7 +466,7 @@
       <w:r>
         <w:lastRenderedPageBreak/>
         <w:pict w14:anchorId="47709FE9">
-          <v:rect id="_x0000_i1109" style="width:0;height:1.5pt" o:hralign="center" o:hrstd="t" o:hr="t" fillcolor="#a0a0a0" stroked="f"/>
+          <v:rect id="_x0000_i1028" style="width:0;height:1.5pt" o:hralign="center" o:hrstd="t" o:hr="t" fillcolor="#a0a0a0" stroked="f"/>
         </w:pict>
       </w:r>
     </w:p>
@@ -475,6 +503,51 @@
     </w:p>
     <w:p>
       <w:r>
+        <w:rPr>
+          <w:rFonts w:ascii="Segoe UI Emoji" w:hAnsi="Segoe UI Emoji" w:cs="Segoe UI Emoji"/>
+        </w:rPr>
+        <w:t>🔗</w:t>
+      </w:r>
+      <w:r>
+        <w:t xml:space="preserve"> </w:t>
+      </w:r>
+      <w:hyperlink r:id="rId7" w:history="1">
+        <w:r>
+          <w:rPr>
+            <w:rStyle w:val="Hipervnculo"/>
+          </w:rPr>
+          <w:t xml:space="preserve">Enlace al </w:t>
+        </w:r>
+        <w:proofErr w:type="spellStart"/>
+        <w:r>
+          <w:rPr>
+            <w:rStyle w:val="Hipervnculo"/>
+          </w:rPr>
+          <w:t>prompt</w:t>
+        </w:r>
+        <w:proofErr w:type="spellEnd"/>
+        <w:r>
+          <w:rPr>
+            <w:rStyle w:val="Hipervnculo"/>
+          </w:rPr>
+          <w:t xml:space="preserve"> específico utilizado para</w:t>
+        </w:r>
+        <w:r>
+          <w:rPr>
+            <w:rStyle w:val="Hipervnculo"/>
+          </w:rPr>
+          <w:t xml:space="preserve"> </w:t>
+        </w:r>
+        <w:r>
+          <w:rPr>
+            <w:rStyle w:val="Hipervnculo"/>
+          </w:rPr>
+          <w:t>extraer las preguntas</w:t>
+        </w:r>
+      </w:hyperlink>
+    </w:p>
+    <w:p>
+      <w:r>
         <w:t>La estructuración avanzada proporcionó:</w:t>
       </w:r>
     </w:p>
@@ -514,7 +587,7 @@
     <w:p>
       <w:r>
         <w:pict w14:anchorId="46B381CA">
-          <v:rect id="_x0000_i1110" style="width:0;height:1.5pt" o:hralign="center" o:hrstd="t" o:hr="t" fillcolor="#a0a0a0" stroked="f"/>
+          <v:rect id="_x0000_i1029" style="width:0;height:1.5pt" o:hralign="center" o:hrstd="t" o:hr="t" fillcolor="#a0a0a0" stroked="f"/>
         </w:pict>
       </w:r>
     </w:p>
@@ -622,7 +695,7 @@
     <w:p>
       <w:r>
         <w:pict w14:anchorId="6F86FB8B">
-          <v:rect id="_x0000_i1111" style="width:0;height:1.5pt" o:hralign="center" o:hrstd="t" o:hr="t" fillcolor="#a0a0a0" stroked="f"/>
+          <v:rect id="_x0000_i1030" style="width:0;height:1.5pt" o:hralign="center" o:hrstd="t" o:hr="t" fillcolor="#a0a0a0" stroked="f"/>
         </w:pict>
       </w:r>
     </w:p>
@@ -2823,6 +2896,7 @@
   <w:style w:type="character" w:default="1" w:styleId="Fuentedeprrafopredeter">
     <w:name w:val="Default Paragraph Font"/>
     <w:uiPriority w:val="1"/>
+    <w:semiHidden/>
     <w:unhideWhenUsed/>
   </w:style>
   <w:style w:type="table" w:default="1" w:styleId="Tablanormal">
@@ -3136,6 +3210,41 @@
       <w:spacing w:val="5"/>
     </w:rPr>
   </w:style>
+  <w:style w:type="character" w:styleId="Hipervnculo">
+    <w:name w:val="Hyperlink"/>
+    <w:basedOn w:val="Fuentedeprrafopredeter"/>
+    <w:uiPriority w:val="99"/>
+    <w:unhideWhenUsed/>
+    <w:rsid w:val="00A027CB"/>
+    <w:rPr>
+      <w:color w:val="0563C1" w:themeColor="hyperlink"/>
+      <w:u w:val="single"/>
+    </w:rPr>
+  </w:style>
+  <w:style w:type="character" w:styleId="Mencinsinresolver">
+    <w:name w:val="Unresolved Mention"/>
+    <w:basedOn w:val="Fuentedeprrafopredeter"/>
+    <w:uiPriority w:val="99"/>
+    <w:semiHidden/>
+    <w:unhideWhenUsed/>
+    <w:rsid w:val="00A027CB"/>
+    <w:rPr>
+      <w:color w:val="605E5C"/>
+      <w:shd w:val="clear" w:color="auto" w:fill="E1DFDD"/>
+    </w:rPr>
+  </w:style>
+  <w:style w:type="character" w:styleId="Hipervnculovisitado">
+    <w:name w:val="FollowedHyperlink"/>
+    <w:basedOn w:val="Fuentedeprrafopredeter"/>
+    <w:uiPriority w:val="99"/>
+    <w:semiHidden/>
+    <w:unhideWhenUsed/>
+    <w:rsid w:val="00A027CB"/>
+    <w:rPr>
+      <w:color w:val="954F72" w:themeColor="followedHyperlink"/>
+      <w:u w:val="single"/>
+    </w:rPr>
+  </w:style>
 </w:styles>
 </file>
 

</xml_diff>